<commit_message>
docs: :memo: Ajout de supports visuels pour la présentation du 5 Décembre.
</commit_message>
<xml_diff>
--- a/Présentations/COM_PRESENTATION_5_DEC.docx
+++ b/Présentations/COM_PRESENTATION_5_DEC.docx
@@ -403,42 +403,33 @@
           <w14:ligatures w14:val="none"/>
         </w:rPr>
       </w:pPr>
-      <w:r>
-        <w:rPr>
-          <w:rFonts w:ascii="Roboto" w:eastAsia="Times New Roman" w:hAnsi="Roboto" w:cs="Times New Roman"/>
-          <w:b/>
-          <w:bCs/>
-          <w:color w:val="000000"/>
-          <w:kern w:val="0"/>
-          <w:lang w:eastAsia="fr-FR"/>
-          <w14:ligatures w14:val="none"/>
-        </w:rPr>
-        <w:t xml:space="preserve">Solution </w:t>
-      </w:r>
-      <w:r>
-        <w:rPr>
-          <w:rFonts w:ascii="Roboto" w:eastAsia="Times New Roman" w:hAnsi="Roboto" w:cs="Times New Roman"/>
-          <w:b/>
-          <w:bCs/>
-          <w:color w:val="000000"/>
-          <w:kern w:val="0"/>
-          <w:lang w:eastAsia="fr-FR"/>
-          <w14:ligatures w14:val="none"/>
-        </w:rPr>
-        <w:t xml:space="preserve">(2 minutes) </w:t>
-      </w:r>
-      <w:r>
-        <w:rPr>
-          <w:rFonts w:ascii="Roboto" w:eastAsia="Times New Roman" w:hAnsi="Roboto" w:cs="Times New Roman"/>
-          <w:b/>
-          <w:bCs/>
-          <w:color w:val="000000"/>
-          <w:kern w:val="0"/>
-          <w:lang w:eastAsia="fr-FR"/>
-          <w14:ligatures w14:val="none"/>
-        </w:rPr>
-        <w:t xml:space="preserve">: La Plateforme </w:t>
-      </w:r>
+      <w:bookmarkStart w:id="0" w:name="_Hlk152361168"/>
+      <w:r>
+        <w:rPr>
+          <w:rFonts w:ascii="Roboto" w:eastAsia="Times New Roman" w:hAnsi="Roboto" w:cs="Times New Roman"/>
+          <w:b/>
+          <w:bCs/>
+          <w:color w:val="000000"/>
+          <w:kern w:val="0"/>
+          <w:lang w:eastAsia="fr-FR"/>
+          <w14:ligatures w14:val="none"/>
+        </w:rPr>
+        <w:t>Solution (2 min</w:t>
+      </w:r>
+      <w:bookmarkStart w:id="1" w:name="_Hlk152361112"/>
+      <w:r>
+        <w:rPr>
+          <w:rFonts w:ascii="Roboto" w:eastAsia="Times New Roman" w:hAnsi="Roboto" w:cs="Times New Roman"/>
+          <w:b/>
+          <w:bCs/>
+          <w:color w:val="000000"/>
+          <w:kern w:val="0"/>
+          <w:lang w:eastAsia="fr-FR"/>
+          <w14:ligatures w14:val="none"/>
+        </w:rPr>
+        <w:t xml:space="preserve">utes) : La Plateforme </w:t>
+      </w:r>
+      <w:bookmarkEnd w:id="1"/>
       <w:proofErr w:type="spellStart"/>
       <w:r>
         <w:rPr>
@@ -454,6 +445,7 @@
       </w:r>
       <w:proofErr w:type="spellEnd"/>
     </w:p>
+    <w:bookmarkEnd w:id="0"/>
     <w:p/>
     <w:p>
       <w:pPr>
@@ -474,20 +466,38 @@
           <w:lang w:eastAsia="fr-FR"/>
           <w14:ligatures w14:val="none"/>
         </w:rPr>
-        <w:t xml:space="preserve">En partenariat avec le développeur web Gregory </w:t>
-      </w:r>
-      <w:proofErr w:type="spellStart"/>
-      <w:r>
-        <w:rPr>
-          <w:rFonts w:ascii="Roboto" w:eastAsia="Times New Roman" w:hAnsi="Roboto" w:cs="Times New Roman"/>
-          <w:color w:val="000000"/>
-          <w:kern w:val="0"/>
-          <w:lang w:eastAsia="fr-FR"/>
-          <w14:ligatures w14:val="none"/>
-        </w:rPr>
-        <w:t>Florand</w:t>
-      </w:r>
-      <w:proofErr w:type="spellEnd"/>
+        <w:t>En partenariat avec le développeur web Gr</w:t>
+      </w:r>
+      <w:r>
+        <w:rPr>
+          <w:rFonts w:ascii="Roboto" w:eastAsia="Times New Roman" w:hAnsi="Roboto" w:cs="Times New Roman"/>
+          <w:color w:val="000000"/>
+          <w:kern w:val="0"/>
+          <w:lang w:eastAsia="fr-FR"/>
+          <w14:ligatures w14:val="none"/>
+        </w:rPr>
+        <w:t>é</w:t>
+      </w:r>
+      <w:r>
+        <w:rPr>
+          <w:rFonts w:ascii="Roboto" w:eastAsia="Times New Roman" w:hAnsi="Roboto" w:cs="Times New Roman"/>
+          <w:color w:val="000000"/>
+          <w:kern w:val="0"/>
+          <w:lang w:eastAsia="fr-FR"/>
+          <w14:ligatures w14:val="none"/>
+        </w:rPr>
+        <w:t xml:space="preserve">gory </w:t>
+      </w:r>
+      <w:r>
+        <w:rPr>
+          <w:rFonts w:ascii="Roboto" w:eastAsia="Times New Roman" w:hAnsi="Roboto" w:cs="Times New Roman"/>
+          <w:color w:val="000000"/>
+          <w:kern w:val="0"/>
+          <w:lang w:eastAsia="fr-FR"/>
+          <w14:ligatures w14:val="none"/>
+        </w:rPr>
+        <w:t>FLORAND</w:t>
+      </w:r>
       <w:r>
         <w:rPr>
           <w:rFonts w:ascii="Roboto" w:eastAsia="Times New Roman" w:hAnsi="Roboto" w:cs="Times New Roman"/>
@@ -595,68 +605,42 @@
           <w:ilvl w:val="0"/>
           <w:numId w:val="4"/>
         </w:numPr>
-        <w:jc w:val="both"/>
-        <w:rPr>
-          <w:b/>
-          <w:bCs/>
-        </w:rPr>
-      </w:pPr>
-      <w:r>
-        <w:rPr>
-          <w:b/>
-          <w:bCs/>
-        </w:rPr>
-        <w:t>Wireframe</w:t>
-      </w:r>
-      <w:r>
-        <w:rPr>
-          <w:b/>
-          <w:bCs/>
-        </w:rPr>
-        <w:t xml:space="preserve"> </w:t>
-      </w:r>
-      <w:r>
-        <w:rPr>
-          <w:b/>
-          <w:bCs/>
-        </w:rPr>
-        <w:t>« </w:t>
-      </w:r>
-      <w:r>
-        <w:rPr>
-          <w:b/>
-          <w:bCs/>
-        </w:rPr>
-        <w:t>Fonctionnalités Clés</w:t>
-      </w:r>
-      <w:r>
-        <w:rPr>
-          <w:b/>
-          <w:bCs/>
-        </w:rPr>
-        <w:t> »</w:t>
-      </w:r>
-      <w:r>
-        <w:rPr>
-          <w:b/>
-          <w:bCs/>
-        </w:rPr>
-        <w:t xml:space="preserve"> (</w:t>
-      </w:r>
-      <w:r>
-        <w:rPr>
-          <w:b/>
-          <w:bCs/>
-        </w:rPr>
-        <w:t>6</w:t>
-      </w:r>
-      <w:r>
-        <w:rPr>
-          <w:b/>
-          <w:bCs/>
-        </w:rPr>
-        <w:t xml:space="preserve"> minutes)</w:t>
-      </w:r>
+        <w:rPr>
+          <w:rFonts w:ascii="Roboto" w:eastAsia="Times New Roman" w:hAnsi="Roboto" w:cs="Times New Roman"/>
+          <w:b/>
+          <w:bCs/>
+          <w:color w:val="000000"/>
+          <w:kern w:val="0"/>
+          <w:lang w:eastAsia="fr-FR"/>
+          <w14:ligatures w14:val="none"/>
+        </w:rPr>
+      </w:pPr>
+      <w:r>
+        <w:rPr>
+          <w:rFonts w:ascii="Roboto" w:eastAsia="Times New Roman" w:hAnsi="Roboto" w:cs="Times New Roman"/>
+          <w:b/>
+          <w:bCs/>
+          <w:color w:val="000000"/>
+          <w:kern w:val="0"/>
+          <w:lang w:eastAsia="fr-FR"/>
+          <w14:ligatures w14:val="none"/>
+        </w:rPr>
+        <w:t xml:space="preserve">Solution (2 minutes) : La Plateforme </w:t>
+      </w:r>
+      <w:proofErr w:type="spellStart"/>
+      <w:r>
+        <w:rPr>
+          <w:rFonts w:ascii="Roboto" w:eastAsia="Times New Roman" w:hAnsi="Roboto" w:cs="Times New Roman"/>
+          <w:b/>
+          <w:bCs/>
+          <w:color w:val="000000"/>
+          <w:kern w:val="0"/>
+          <w:lang w:eastAsia="fr-FR"/>
+          <w14:ligatures w14:val="none"/>
+        </w:rPr>
+        <w:t>CineHubQuébec</w:t>
+      </w:r>
+      <w:proofErr w:type="spellEnd"/>
     </w:p>
     <w:p>
       <w:pPr>
@@ -880,25 +864,200 @@
           <w:b/>
           <w:bCs/>
         </w:rPr>
-        <w:t xml:space="preserve">5. Développement et Innovation </w:t>
-      </w:r>
-      <w:r>
-        <w:rPr>
-          <w:b/>
-          <w:bCs/>
-        </w:rPr>
-        <w:t xml:space="preserve">« Mentor Gregory </w:t>
+        <w:lastRenderedPageBreak/>
+        <w:t>4</w:t>
+      </w:r>
+      <w:r>
+        <w:rPr>
+          <w:b/>
+          <w:bCs/>
+        </w:rPr>
+        <w:t xml:space="preserve">. Développement et Innovation </w:t>
+      </w:r>
+      <w:r>
+        <w:rPr>
+          <w:b/>
+          <w:bCs/>
+        </w:rPr>
+        <w:t>« Mentor Gr</w:t>
+      </w:r>
+      <w:r>
+        <w:rPr>
+          <w:b/>
+          <w:bCs/>
+        </w:rPr>
+        <w:t>é</w:t>
+      </w:r>
+      <w:r>
+        <w:rPr>
+          <w:b/>
+          <w:bCs/>
+        </w:rPr>
+        <w:t xml:space="preserve">gory </w:t>
+      </w:r>
+      <w:r>
+        <w:rPr>
+          <w:b/>
+          <w:bCs/>
+        </w:rPr>
+        <w:t>FLORAND</w:t>
+      </w:r>
+      <w:r>
+        <w:rPr>
+          <w:b/>
+          <w:bCs/>
+        </w:rPr>
+        <w:t xml:space="preserve"> » </w:t>
+      </w:r>
+      <w:r>
+        <w:rPr>
+          <w:b/>
+          <w:bCs/>
+        </w:rPr>
+        <w:t>(</w:t>
+      </w:r>
+      <w:r>
+        <w:rPr>
+          <w:b/>
+          <w:bCs/>
+        </w:rPr>
+        <w:t>5</w:t>
+      </w:r>
+      <w:r>
+        <w:rPr>
+          <w:b/>
+          <w:bCs/>
+        </w:rPr>
+        <w:t xml:space="preserve"> minutes)</w:t>
+      </w:r>
+    </w:p>
+    <w:p>
+      <w:pPr>
+        <w:jc w:val="both"/>
+        <w:rPr>
+          <w:b/>
+          <w:bCs/>
+        </w:rPr>
+      </w:pPr>
+    </w:p>
+    <w:p>
+      <w:pPr>
+        <w:jc w:val="both"/>
+      </w:pPr>
+      <w:r>
+        <w:rPr>
+          <w:b/>
+          <w:bCs/>
+        </w:rPr>
+        <w:t>Processus Créatif :</w:t>
+      </w:r>
+      <w:r>
+        <w:t xml:space="preserve"> </w:t>
+      </w:r>
+      <w:r>
+        <w:t xml:space="preserve">Nous adoptons une méthode de développement agile pour une évolution flexible du projet, en tenant compte des retours des utilisateurs. </w:t>
+      </w:r>
+    </w:p>
+    <w:p>
+      <w:pPr>
+        <w:jc w:val="both"/>
+      </w:pPr>
+      <w:r>
+        <w:rPr>
+          <w:b/>
+          <w:bCs/>
+        </w:rPr>
+        <w:t>Technologie :</w:t>
+      </w:r>
+      <w:r>
+        <w:t xml:space="preserve"> </w:t>
+      </w:r>
+      <w:r>
+        <w:t xml:space="preserve">Le site est conçu avec </w:t>
       </w:r>
       <w:proofErr w:type="spellStart"/>
       <w:r>
-        <w:rPr>
-          <w:b/>
-          <w:bCs/>
-        </w:rPr>
-        <w:t>Florand</w:t>
+        <w:t>React</w:t>
       </w:r>
       <w:proofErr w:type="spellEnd"/>
       <w:r>
+        <w:t xml:space="preserve"> et Vite pour une performance optimale, et nous utilisons GitHub pour la gestion de version. </w:t>
+      </w:r>
+    </w:p>
+    <w:p>
+      <w:pPr>
+        <w:jc w:val="both"/>
+      </w:pPr>
+      <w:r>
+        <w:rPr>
+          <w:b/>
+          <w:bCs/>
+        </w:rPr>
+        <w:t>Innovations :</w:t>
+      </w:r>
+      <w:r>
+        <w:t xml:space="preserve"> </w:t>
+      </w:r>
+      <w:r>
+        <w:t>Nos innovations incluent la création de contenu numérique interactif pour enrichir l'expérience utilisateur.</w:t>
+      </w:r>
+    </w:p>
+    <w:p>
+      <w:pPr>
+        <w:jc w:val="both"/>
+      </w:pPr>
+    </w:p>
+    <w:p>
+      <w:pPr>
+        <w:jc w:val="both"/>
+        <w:rPr>
+          <w:b/>
+          <w:bCs/>
+        </w:rPr>
+      </w:pPr>
+      <w:r>
+        <w:rPr>
+          <w:b/>
+          <w:bCs/>
+        </w:rPr>
+        <w:t>5</w:t>
+      </w:r>
+      <w:r>
+        <w:rPr>
+          <w:b/>
+          <w:bCs/>
+        </w:rPr>
+        <w:t xml:space="preserve">. Prochaines Étapes </w:t>
+      </w:r>
+      <w:r>
+        <w:rPr>
+          <w:b/>
+          <w:bCs/>
+        </w:rPr>
+        <w:t>« Mentor Gr</w:t>
+      </w:r>
+      <w:r>
+        <w:rPr>
+          <w:b/>
+          <w:bCs/>
+        </w:rPr>
+        <w:t>é</w:t>
+      </w:r>
+      <w:r>
+        <w:rPr>
+          <w:b/>
+          <w:bCs/>
+        </w:rPr>
+        <w:t xml:space="preserve">gory </w:t>
+      </w:r>
+      <w:r>
+        <w:rPr>
+          <w:b/>
+          <w:bCs/>
+        </w:rPr>
+        <w:t>FLORAND</w:t>
+      </w:r>
+      <w:r>
         <w:rPr>
           <w:b/>
           <w:bCs/>
@@ -917,205 +1076,74 @@
           <w:b/>
           <w:bCs/>
         </w:rPr>
-        <w:t>5</w:t>
-      </w:r>
-      <w:r>
-        <w:rPr>
-          <w:b/>
-          <w:bCs/>
-        </w:rPr>
-        <w:t xml:space="preserve"> minutes)</w:t>
+        <w:t>2</w:t>
+      </w:r>
+      <w:r>
+        <w:rPr>
+          <w:b/>
+          <w:bCs/>
+        </w:rPr>
+        <w:t xml:space="preserve"> minute</w:t>
+      </w:r>
+      <w:r>
+        <w:rPr>
+          <w:b/>
+          <w:bCs/>
+        </w:rPr>
+        <w:t>s</w:t>
+      </w:r>
+      <w:r>
+        <w:rPr>
+          <w:b/>
+          <w:bCs/>
+        </w:rPr>
+        <w:t>)</w:t>
       </w:r>
     </w:p>
     <w:p>
       <w:pPr>
         <w:jc w:val="both"/>
-        <w:rPr>
-          <w:b/>
-          <w:bCs/>
-        </w:rPr>
-      </w:pPr>
+      </w:pPr>
+      <w:r>
+        <w:rPr>
+          <w:b/>
+          <w:bCs/>
+        </w:rPr>
+        <w:t>Développement Futur :</w:t>
+      </w:r>
+      <w:r>
+        <w:t xml:space="preserve"> </w:t>
+      </w:r>
+      <w:r>
+        <w:t>Nous envisageons des tests d'accessibilité réguliers et une validation continue de chaque fonctionnalité avec nos parties prenantes, pour assurer une expérience utilisateur optimale.</w:t>
+      </w:r>
     </w:p>
     <w:p>
       <w:pPr>
         <w:jc w:val="both"/>
       </w:pPr>
-      <w:r>
-        <w:rPr>
-          <w:b/>
-          <w:bCs/>
-        </w:rPr>
-        <w:t>Processus Créatif :</w:t>
-      </w:r>
-      <w:r>
-        <w:t xml:space="preserve"> </w:t>
-      </w:r>
-      <w:r>
-        <w:t xml:space="preserve">Nous adoptons une méthode de développement agile pour une évolution flexible du projet, en tenant compte des retours des utilisateurs. </w:t>
-      </w:r>
     </w:p>
     <w:p>
       <w:pPr>
         <w:jc w:val="both"/>
-      </w:pPr>
-      <w:r>
-        <w:rPr>
-          <w:b/>
-          <w:bCs/>
-        </w:rPr>
-        <w:t>Technologie :</w:t>
-      </w:r>
-      <w:r>
-        <w:t xml:space="preserve"> </w:t>
-      </w:r>
-      <w:r>
-        <w:t xml:space="preserve">Le site est conçu avec </w:t>
-      </w:r>
-      <w:proofErr w:type="spellStart"/>
-      <w:r>
-        <w:t>React</w:t>
-      </w:r>
-      <w:proofErr w:type="spellEnd"/>
-      <w:r>
-        <w:t xml:space="preserve"> et Vite pour une performance optimale, et nous utilisons GitHub pour la gestion de version. </w:t>
-      </w:r>
-    </w:p>
-    <w:p>
-      <w:pPr>
-        <w:jc w:val="both"/>
-      </w:pPr>
-      <w:r>
-        <w:rPr>
-          <w:b/>
-          <w:bCs/>
-        </w:rPr>
-        <w:t>Innovations :</w:t>
-      </w:r>
-      <w:r>
-        <w:t xml:space="preserve"> </w:t>
-      </w:r>
-      <w:r>
-        <w:t>Nos innovations incluent la création de contenu numérique interactif pour enrichir l'expérience utilisateur.</w:t>
-      </w:r>
-    </w:p>
-    <w:p>
-      <w:pPr>
-        <w:jc w:val="both"/>
-      </w:pPr>
-    </w:p>
-    <w:p>
-      <w:pPr>
-        <w:jc w:val="both"/>
-        <w:rPr>
-          <w:b/>
-          <w:bCs/>
-        </w:rPr>
-      </w:pPr>
-      <w:r>
-        <w:rPr>
-          <w:b/>
-          <w:bCs/>
-        </w:rPr>
-        <w:t xml:space="preserve">6. Prochaines Étapes </w:t>
-      </w:r>
-      <w:r>
-        <w:rPr>
-          <w:b/>
-          <w:bCs/>
-        </w:rPr>
-        <w:t xml:space="preserve">« Mentor Gregory </w:t>
-      </w:r>
-      <w:proofErr w:type="spellStart"/>
-      <w:r>
-        <w:rPr>
-          <w:b/>
-          <w:bCs/>
-        </w:rPr>
-        <w:t>Florand</w:t>
-      </w:r>
-      <w:proofErr w:type="spellEnd"/>
-      <w:r>
-        <w:rPr>
-          <w:b/>
-          <w:bCs/>
-        </w:rPr>
-        <w:t xml:space="preserve"> » </w:t>
-      </w:r>
-      <w:r>
-        <w:rPr>
-          <w:b/>
-          <w:bCs/>
-        </w:rPr>
-        <w:t>(</w:t>
-      </w:r>
-      <w:r>
-        <w:rPr>
-          <w:b/>
-          <w:bCs/>
-        </w:rPr>
-        <w:t>2</w:t>
-      </w:r>
-      <w:r>
-        <w:rPr>
-          <w:b/>
-          <w:bCs/>
-        </w:rPr>
-        <w:t xml:space="preserve"> </w:t>
-      </w:r>
-      <w:proofErr w:type="gramStart"/>
-      <w:r>
-        <w:rPr>
-          <w:b/>
-          <w:bCs/>
-        </w:rPr>
-        <w:t>minute</w:t>
-      </w:r>
-      <w:proofErr w:type="gramEnd"/>
-      <w:r>
-        <w:rPr>
-          <w:b/>
-          <w:bCs/>
-        </w:rPr>
-        <w:t>)</w:t>
-      </w:r>
-    </w:p>
-    <w:p>
-      <w:pPr>
-        <w:jc w:val="both"/>
-      </w:pPr>
-      <w:r>
-        <w:rPr>
-          <w:b/>
-          <w:bCs/>
-        </w:rPr>
-        <w:t>Développement Futur :</w:t>
-      </w:r>
-      <w:r>
-        <w:t xml:space="preserve"> </w:t>
-      </w:r>
-      <w:r>
-        <w:t>Nous envisageons des tests d'accessibilité réguliers et une validation continue de chaque fonctionnalité avec nos parties prenantes, pour assurer une expérience utilisateur optimale.</w:t>
-      </w:r>
-    </w:p>
-    <w:p>
-      <w:pPr>
-        <w:jc w:val="both"/>
-      </w:pPr>
-    </w:p>
-    <w:p>
-      <w:pPr>
-        <w:jc w:val="both"/>
-        <w:rPr>
-          <w:b/>
-          <w:bCs/>
-        </w:rPr>
-      </w:pPr>
-      <w:r>
-        <w:rPr>
-          <w:b/>
-          <w:bCs/>
-        </w:rPr>
-        <w:t>7. Conclusion (1 minute)</w:t>
+        <w:rPr>
+          <w:b/>
+          <w:bCs/>
+        </w:rPr>
+      </w:pPr>
+      <w:r>
+        <w:rPr>
+          <w:b/>
+          <w:bCs/>
+        </w:rPr>
+        <w:t>6</w:t>
+      </w:r>
+      <w:r>
+        <w:rPr>
+          <w:b/>
+          <w:bCs/>
+        </w:rPr>
+        <w:t>. Conclusion (1 minute)</w:t>
       </w:r>
     </w:p>
     <w:p>
@@ -1406,6 +1434,96 @@
 <file path=word/numbering.xml><?xml version="1.0" encoding="utf-8"?>
 <w:numbering xmlns:wpc="http://schemas.microsoft.com/office/word/2010/wordprocessingCanvas" xmlns:cx="http://schemas.microsoft.com/office/drawing/2014/chartex" xmlns:cx1="http://schemas.microsoft.com/office/drawing/2015/9/8/chartex" xmlns:cx2="http://schemas.microsoft.com/office/drawing/2015/10/21/chartex" xmlns:cx3="http://schemas.microsoft.com/office/drawing/2016/5/9/chartex" xmlns:cx4="http://schemas.microsoft.com/office/drawing/2016/5/10/chartex" xmlns:cx5="http://schemas.microsoft.com/office/drawing/2016/5/11/chartex" xmlns:cx6="http://schemas.microsoft.com/office/drawing/2016/5/12/chartex" xmlns:cx7="http://schemas.microsoft.com/office/drawing/2016/5/13/chartex" xmlns:cx8="http://schemas.microsoft.com/office/drawing/2016/5/14/chartex" xmlns:mc="http://schemas.openxmlformats.org/markup-compatibility/2006" xmlns:aink="http://schemas.microsoft.com/office/drawing/2016/ink" xmlns:am3d="http://schemas.microsoft.com/office/drawing/2017/model3d" xmlns:o="urn:schemas-microsoft-com:office:office" xmlns:oel="http://schemas.microsoft.com/office/2019/extlst" xmlns:r="http://schemas.openxmlformats.org/officeDocument/2006/relationships" xmlns:m="http://schemas.openxmlformats.org/officeDocument/2006/math" xmlns:v="urn:schemas-microsoft-com:vml" xmlns:wp14="http://schemas.microsoft.com/office/word/2010/wordprocessingDrawing" xmlns:wp="http://schemas.openxmlformats.org/drawingml/2006/wordprocessingDrawing" xmlns:w10="urn:schemas-microsoft-com:office:word" xmlns:w="http://schemas.openxmlformats.org/wordprocessingml/2006/main" xmlns:w14="http://schemas.microsoft.com/office/word/2010/wordml" xmlns:w15="http://schemas.microsoft.com/office/word/2012/wordml" xmlns:w16cex="http://schemas.microsoft.com/office/word/2018/wordml/cex" xmlns:w16cid="http://schemas.microsoft.com/office/word/2016/wordml/cid" xmlns:w16="http://schemas.microsoft.com/office/word/2018/wordml" xmlns:w16sdtdh="http://schemas.microsoft.com/office/word/2020/wordml/sdtdatahash" xmlns:w16se="http://schemas.microsoft.com/office/word/2015/wordml/symex" xmlns:wpg="http://schemas.microsoft.com/office/word/2010/wordprocessingGroup" xmlns:wpi="http://schemas.microsoft.com/office/word/2010/wordprocessingInk" xmlns:wne="http://schemas.microsoft.com/office/word/2006/wordml" xmlns:wps="http://schemas.microsoft.com/office/word/2010/wordprocessingShape" mc:Ignorable="w14 w15 w16se w16cid w16 w16cex w16sdtdh wp14">
   <w:abstractNum w:abstractNumId="0" w15:restartNumberingAfterBreak="0">
+    <w:nsid w:val="08222995"/>
+    <w:multiLevelType w:val="hybridMultilevel"/>
+    <w:tmpl w:val="91560FFA"/>
+    <w:lvl w:ilvl="0" w:tplc="FFFFFFFF">
+      <w:start w:val="1"/>
+      <w:numFmt w:val="decimal"/>
+      <w:lvlText w:val="%1."/>
+      <w:lvlJc w:val="left"/>
+      <w:pPr>
+        <w:ind w:left="720" w:hanging="360"/>
+      </w:pPr>
+      <w:rPr>
+        <w:rFonts w:asciiTheme="minorHAnsi" w:eastAsiaTheme="minorHAnsi" w:hAnsiTheme="minorHAnsi" w:cstheme="minorBidi" w:hint="default"/>
+        <w:color w:val="auto"/>
+      </w:rPr>
+    </w:lvl>
+    <w:lvl w:ilvl="1" w:tplc="FFFFFFFF" w:tentative="1">
+      <w:start w:val="1"/>
+      <w:numFmt w:val="lowerLetter"/>
+      <w:lvlText w:val="%2."/>
+      <w:lvlJc w:val="left"/>
+      <w:pPr>
+        <w:ind w:left="1440" w:hanging="360"/>
+      </w:pPr>
+    </w:lvl>
+    <w:lvl w:ilvl="2" w:tplc="FFFFFFFF" w:tentative="1">
+      <w:start w:val="1"/>
+      <w:numFmt w:val="lowerRoman"/>
+      <w:lvlText w:val="%3."/>
+      <w:lvlJc w:val="right"/>
+      <w:pPr>
+        <w:ind w:left="2160" w:hanging="180"/>
+      </w:pPr>
+    </w:lvl>
+    <w:lvl w:ilvl="3" w:tplc="FFFFFFFF" w:tentative="1">
+      <w:start w:val="1"/>
+      <w:numFmt w:val="decimal"/>
+      <w:lvlText w:val="%4."/>
+      <w:lvlJc w:val="left"/>
+      <w:pPr>
+        <w:ind w:left="2880" w:hanging="360"/>
+      </w:pPr>
+    </w:lvl>
+    <w:lvl w:ilvl="4" w:tplc="FFFFFFFF" w:tentative="1">
+      <w:start w:val="1"/>
+      <w:numFmt w:val="lowerLetter"/>
+      <w:lvlText w:val="%5."/>
+      <w:lvlJc w:val="left"/>
+      <w:pPr>
+        <w:ind w:left="3600" w:hanging="360"/>
+      </w:pPr>
+    </w:lvl>
+    <w:lvl w:ilvl="5" w:tplc="FFFFFFFF" w:tentative="1">
+      <w:start w:val="1"/>
+      <w:numFmt w:val="lowerRoman"/>
+      <w:lvlText w:val="%6."/>
+      <w:lvlJc w:val="right"/>
+      <w:pPr>
+        <w:ind w:left="4320" w:hanging="180"/>
+      </w:pPr>
+    </w:lvl>
+    <w:lvl w:ilvl="6" w:tplc="FFFFFFFF" w:tentative="1">
+      <w:start w:val="1"/>
+      <w:numFmt w:val="decimal"/>
+      <w:lvlText w:val="%7."/>
+      <w:lvlJc w:val="left"/>
+      <w:pPr>
+        <w:ind w:left="5040" w:hanging="360"/>
+      </w:pPr>
+    </w:lvl>
+    <w:lvl w:ilvl="7" w:tplc="FFFFFFFF" w:tentative="1">
+      <w:start w:val="1"/>
+      <w:numFmt w:val="lowerLetter"/>
+      <w:lvlText w:val="%8."/>
+      <w:lvlJc w:val="left"/>
+      <w:pPr>
+        <w:ind w:left="5760" w:hanging="360"/>
+      </w:pPr>
+    </w:lvl>
+    <w:lvl w:ilvl="8" w:tplc="FFFFFFFF" w:tentative="1">
+      <w:start w:val="1"/>
+      <w:numFmt w:val="lowerRoman"/>
+      <w:lvlText w:val="%9."/>
+      <w:lvlJc w:val="right"/>
+      <w:pPr>
+        <w:ind w:left="6480" w:hanging="180"/>
+      </w:pPr>
+    </w:lvl>
+  </w:abstractNum>
+  <w:abstractNum w:abstractNumId="1" w15:restartNumberingAfterBreak="0">
     <w:nsid w:val="0F502502"/>
     <w:multiLevelType w:val="hybridMultilevel"/>
     <w:tmpl w:val="04360544"/>
@@ -1518,7 +1636,7 @@
       </w:rPr>
     </w:lvl>
   </w:abstractNum>
-  <w:abstractNum w:abstractNumId="1" w15:restartNumberingAfterBreak="0">
+  <w:abstractNum w:abstractNumId="2" w15:restartNumberingAfterBreak="0">
     <w:nsid w:val="35C50249"/>
     <w:multiLevelType w:val="multilevel"/>
     <w:tmpl w:val="C65409D4"/>
@@ -1667,7 +1785,7 @@
       </w:rPr>
     </w:lvl>
   </w:abstractNum>
-  <w:abstractNum w:abstractNumId="2" w15:restartNumberingAfterBreak="0">
+  <w:abstractNum w:abstractNumId="3" w15:restartNumberingAfterBreak="0">
     <w:nsid w:val="57CF7766"/>
     <w:multiLevelType w:val="multilevel"/>
     <w:tmpl w:val="A4CCB6AC"/>
@@ -1784,7 +1902,7 @@
       </w:pPr>
     </w:lvl>
   </w:abstractNum>
-  <w:abstractNum w:abstractNumId="3" w15:restartNumberingAfterBreak="0">
+  <w:abstractNum w:abstractNumId="4" w15:restartNumberingAfterBreak="0">
     <w:nsid w:val="638B0E3B"/>
     <w:multiLevelType w:val="hybridMultilevel"/>
     <w:tmpl w:val="5838C228"/>
@@ -1873,10 +1991,10 @@
       </w:pPr>
     </w:lvl>
   </w:abstractNum>
-  <w:abstractNum w:abstractNumId="4" w15:restartNumberingAfterBreak="0">
+  <w:abstractNum w:abstractNumId="5" w15:restartNumberingAfterBreak="0">
     <w:nsid w:val="69F224E9"/>
     <w:multiLevelType w:val="hybridMultilevel"/>
-    <w:tmpl w:val="91560FFA"/>
+    <w:tmpl w:val="9EA84014"/>
     <w:lvl w:ilvl="0" w:tplc="73E473B0">
       <w:start w:val="1"/>
       <w:numFmt w:val="decimal"/>
@@ -1964,18 +2082,21 @@
     </w:lvl>
   </w:abstractNum>
   <w:num w:numId="1" w16cid:durableId="385301024">
+    <w:abstractNumId w:val="4"/>
+  </w:num>
+  <w:num w:numId="2" w16cid:durableId="901717105">
+    <w:abstractNumId w:val="2"/>
+  </w:num>
+  <w:num w:numId="3" w16cid:durableId="807555885">
     <w:abstractNumId w:val="3"/>
   </w:num>
-  <w:num w:numId="2" w16cid:durableId="901717105">
+  <w:num w:numId="4" w16cid:durableId="1777171642">
+    <w:abstractNumId w:val="5"/>
+  </w:num>
+  <w:num w:numId="5" w16cid:durableId="1403017438">
     <w:abstractNumId w:val="1"/>
   </w:num>
-  <w:num w:numId="3" w16cid:durableId="807555885">
-    <w:abstractNumId w:val="2"/>
-  </w:num>
-  <w:num w:numId="4" w16cid:durableId="1777171642">
-    <w:abstractNumId w:val="4"/>
-  </w:num>
-  <w:num w:numId="5" w16cid:durableId="1403017438">
+  <w:num w:numId="6" w16cid:durableId="1824277106">
     <w:abstractNumId w:val="0"/>
   </w:num>
 </w:numbering>

</xml_diff>